<commit_message>
Revise order of highlights
</commit_message>
<xml_diff>
--- a/Submission/Highlights.docx
+++ b/Submission/Highlights.docx
@@ -2,18 +2,6 @@
 <file path=word/document.xml><?xml version="1.0" encoding="utf-8"?>
 <w:document xmlns:wpc="http://schemas.microsoft.com/office/word/2010/wordprocessingCanvas" xmlns:cx="http://schemas.microsoft.com/office/drawing/2014/chartex" xmlns:cx1="http://schemas.microsoft.com/office/drawing/2015/9/8/chartex" xmlns:mc="http://schemas.openxmlformats.org/markup-compatibility/2006" xmlns:o="urn:schemas-microsoft-com:office:office" xmlns:r="http://schemas.openxmlformats.org/officeDocument/2006/relationships" xmlns:m="http://schemas.openxmlformats.org/officeDocument/2006/math" xmlns:v="urn:schemas-microsoft-com:vml" xmlns:wp14="http://schemas.microsoft.com/office/word/2010/wordprocessingDrawing" xmlns:wp="http://schemas.openxmlformats.org/drawingml/2006/wordprocessingDrawing" xmlns:w10="urn:schemas-microsoft-com:office:word" xmlns:w="http://schemas.openxmlformats.org/wordprocessingml/2006/main" xmlns:w14="http://schemas.microsoft.com/office/word/2010/wordml" xmlns:w15="http://schemas.microsoft.com/office/word/2012/wordml" xmlns:w16se="http://schemas.microsoft.com/office/word/2015/wordml/symex" xmlns:wpg="http://schemas.microsoft.com/office/word/2010/wordprocessingGroup" xmlns:wpi="http://schemas.microsoft.com/office/word/2010/wordprocessingInk" xmlns:wne="http://schemas.microsoft.com/office/word/2006/wordml" xmlns:wps="http://schemas.microsoft.com/office/word/2010/wordprocessingShape" mc:Ignorable="w14 w15 w16se wp14">
   <w:body>
-    <w:p>
-      <w:pPr>
-        <w:pStyle w:val="Listenabsatz"/>
-        <w:numPr>
-          <w:ilvl w:val="0"/>
-          <w:numId w:val="1"/>
-        </w:numPr>
-      </w:pPr>
-      <w:r>
-        <w:t>Determination of the heat density of decarbonized centralized heat networks in 2050</w:t>
-      </w:r>
-    </w:p>
     <w:p>
       <w:pPr>
         <w:pStyle w:val="Listenabsatz"/>
@@ -65,13 +53,25 @@
         </w:numPr>
       </w:pPr>
       <w:r>
+        <w:t>Determination of the heat density of decarbonized centralized heat networks in 2050</w:t>
+      </w:r>
+      <w:bookmarkStart w:id="0" w:name="_GoBack"/>
+      <w:bookmarkEnd w:id="0"/>
+    </w:p>
+    <w:p>
+      <w:pPr>
+        <w:pStyle w:val="Listenabsatz"/>
+        <w:numPr>
+          <w:ilvl w:val="0"/>
+          <w:numId w:val="1"/>
+        </w:numPr>
+      </w:pPr>
+      <w:r>
         <w:t xml:space="preserve">Significant heat density gap in 2050 to today’s </w:t>
       </w:r>
       <w:r>
         <w:t xml:space="preserve">heat </w:t>
       </w:r>
-      <w:bookmarkStart w:id="0" w:name="_GoBack"/>
-      <w:bookmarkEnd w:id="0"/>
       <w:r>
         <w:t>networks</w:t>
       </w:r>

</xml_diff>

<commit_message>
Fix typo in highlights
</commit_message>
<xml_diff>
--- a/Submission/Highlights.docx
+++ b/Submission/Highlights.docx
@@ -53,10 +53,16 @@
         </w:numPr>
       </w:pPr>
       <w:r>
-        <w:t>Determination of the heat density of decarbonized centralized heat networks in 2050</w:t>
+        <w:t>Disclosing</w:t>
+      </w:r>
+      <w:r>
+        <w:t xml:space="preserve"> </w:t>
       </w:r>
       <w:bookmarkStart w:id="0" w:name="_GoBack"/>
       <w:bookmarkEnd w:id="0"/>
+      <w:r>
+        <w:t>the heat density of decarbonized centralized heat networks in 2050</w:t>
+      </w:r>
     </w:p>
     <w:p>
       <w:pPr>

</xml_diff>